<commit_message>
Updated files in Yolov7_model
</commit_message>
<xml_diff>
--- a/Yolov7_model/REPORT ON YOLOV7 MODEL TRAINING AND TESTING.docx
+++ b/Yolov7_model/REPORT ON YOLOV7 MODEL TRAINING AND TESTING.docx
@@ -57,43 +57,7 @@
           <w:szCs w:val="28"/>
           <w:lang w:val="en-US"/>
         </w:rPr>
-        <w:t xml:space="preserve">As we know about </w:t>
-      </w:r>
-      <w:proofErr w:type="spellStart"/>
-      <w:r>
-        <w:rPr>
-          <w:sz w:val="28"/>
-          <w:szCs w:val="28"/>
-          <w:lang w:val="en-US"/>
-        </w:rPr>
-        <w:t>yolov</w:t>
-      </w:r>
-      <w:proofErr w:type="spellEnd"/>
-      <w:r>
-        <w:rPr>
-          <w:sz w:val="28"/>
-          <w:szCs w:val="28"/>
-          <w:lang w:val="en-US"/>
-        </w:rPr>
-        <w:t xml:space="preserve"> model that is object detection model. So yolov7 is a member of this family with some advanced feature from its previous versions. Basic overview of the </w:t>
-      </w:r>
-      <w:proofErr w:type="spellStart"/>
-      <w:r>
-        <w:rPr>
-          <w:sz w:val="28"/>
-          <w:szCs w:val="28"/>
-          <w:lang w:val="en-US"/>
-        </w:rPr>
-        <w:t>yolov</w:t>
-      </w:r>
-      <w:proofErr w:type="spellEnd"/>
-      <w:r>
-        <w:rPr>
-          <w:sz w:val="28"/>
-          <w:szCs w:val="28"/>
-          <w:lang w:val="en-US"/>
-        </w:rPr>
-        <w:t xml:space="preserve"> model is the image frame feature through backbone, they are combined and mixed and then th</w:t>
+        <w:t>As we know about yolov model that is object detection model. So yolov7 is a member of this family with some advanced feature from its previous versions. Basic overview of the yolov model is the image frame feature through backbone, they are combined and mixed and then th</w:t>
       </w:r>
       <w:r>
         <w:rPr>
@@ -109,45 +73,8 @@
           <w:szCs w:val="28"/>
           <w:lang w:val="en-US"/>
         </w:rPr>
-        <w:t xml:space="preserve">y are passed to head of </w:t>
-      </w:r>
-      <w:proofErr w:type="spellStart"/>
-      <w:r>
-        <w:rPr>
-          <w:sz w:val="28"/>
-          <w:szCs w:val="28"/>
-          <w:lang w:val="en-US"/>
-        </w:rPr>
-        <w:t>he</w:t>
-      </w:r>
-      <w:proofErr w:type="spellEnd"/>
-      <w:r>
-        <w:rPr>
-          <w:sz w:val="28"/>
-          <w:szCs w:val="28"/>
-          <w:lang w:val="en-US"/>
-        </w:rPr>
-        <w:t xml:space="preserve"> </w:t>
-      </w:r>
-      <w:proofErr w:type="gramStart"/>
-      <w:r>
-        <w:rPr>
-          <w:sz w:val="28"/>
-          <w:szCs w:val="28"/>
-          <w:lang w:val="en-US"/>
-        </w:rPr>
-        <w:t>network</w:t>
-      </w:r>
-      <w:proofErr w:type="gramEnd"/>
-      <w:r>
-        <w:rPr>
-          <w:sz w:val="28"/>
-          <w:szCs w:val="28"/>
-          <w:lang w:val="en-US"/>
-        </w:rPr>
-        <w:t xml:space="preserve">, and </w:t>
-      </w:r>
-      <w:proofErr w:type="spellStart"/>
+        <w:t xml:space="preserve">y are passed to head of he network, and </w:t>
+      </w:r>
       <w:r>
         <w:rPr>
           <w:sz w:val="28"/>
@@ -162,16 +89,7 @@
           <w:szCs w:val="28"/>
           <w:lang w:val="en-US"/>
         </w:rPr>
-        <w:t>olov</w:t>
-      </w:r>
-      <w:proofErr w:type="spellEnd"/>
-      <w:r>
-        <w:rPr>
-          <w:sz w:val="28"/>
-          <w:szCs w:val="28"/>
-          <w:lang w:val="en-US"/>
-        </w:rPr>
-        <w:t xml:space="preserve"> predicts the locations and classes of objects around which bounding boxes should be drawn.</w:t>
+        <w:t>olov predicts the locations and classes of objects around which bounding boxes should be drawn.</w:t>
       </w:r>
       <w:r>
         <w:rPr>
@@ -279,18 +197,8 @@
           <w:szCs w:val="28"/>
           <w:lang w:val="en-US"/>
         </w:rPr>
-        <w:t xml:space="preserve"> – </w:t>
-      </w:r>
-      <w:proofErr w:type="spellStart"/>
-      <w:r>
-        <w:rPr>
-          <w:sz w:val="28"/>
-          <w:szCs w:val="28"/>
-          <w:lang w:val="en-US"/>
-        </w:rPr>
-        <w:t>Roboflow</w:t>
-      </w:r>
-      <w:proofErr w:type="spellEnd"/>
+        <w:t xml:space="preserve"> – Roboflow</w:t>
+      </w:r>
     </w:p>
     <w:p>
       <w:pPr>
@@ -376,23 +284,7 @@
           <w:sz w:val="28"/>
           <w:szCs w:val="28"/>
         </w:rPr>
-        <w:t xml:space="preserve"> YOLOv7 </w:t>
-      </w:r>
-      <w:proofErr w:type="spellStart"/>
-      <w:r>
-        <w:rPr>
-          <w:sz w:val="28"/>
-          <w:szCs w:val="28"/>
-        </w:rPr>
-        <w:t>PyTorch</w:t>
-      </w:r>
-      <w:proofErr w:type="spellEnd"/>
-      <w:r>
-        <w:rPr>
-          <w:sz w:val="28"/>
-          <w:szCs w:val="28"/>
-        </w:rPr>
-        <w:t xml:space="preserve"> TXT</w:t>
+        <w:t xml:space="preserve"> YOLOv7 PyTorch TXT</w:t>
       </w:r>
     </w:p>
     <w:p>
@@ -437,7 +329,6 @@
           <w:szCs w:val="28"/>
         </w:rPr>
       </w:pPr>
-      <w:proofErr w:type="gramStart"/>
       <w:r>
         <w:rPr>
           <w:b/>
@@ -454,16 +345,7 @@
           <w:szCs w:val="28"/>
           <w:lang w:val="en-US"/>
         </w:rPr>
-        <w:t>(</w:t>
-      </w:r>
-      <w:proofErr w:type="gramEnd"/>
-      <w:r>
-        <w:rPr>
-          <w:sz w:val="28"/>
-          <w:szCs w:val="28"/>
-          <w:lang w:val="en-US"/>
-        </w:rPr>
-        <w:t xml:space="preserve">6 different type of damage) - </w:t>
+        <w:t xml:space="preserve">(6 different type of damage) - </w:t>
       </w:r>
       <w:r>
         <w:rPr>
@@ -527,217 +409,75 @@
           <w:szCs w:val="28"/>
           <w:lang w:val="en-US"/>
         </w:rPr>
-        <w:t>/</w:t>
-      </w:r>
-      <w:proofErr w:type="gramStart"/>
-      <w:r>
-        <w:rPr>
-          <w:sz w:val="28"/>
-          <w:szCs w:val="28"/>
-          <w:lang w:val="en-US"/>
-        </w:rPr>
-        <w:t>train</w:t>
-      </w:r>
-      <w:proofErr w:type="gramEnd"/>
-      <w:r>
-        <w:rPr>
-          <w:sz w:val="28"/>
-          <w:szCs w:val="28"/>
-          <w:lang w:val="en-US"/>
-        </w:rPr>
-        <w:t xml:space="preserve"> </w:t>
-      </w:r>
-      <w:proofErr w:type="gramStart"/>
-      <w:r>
-        <w:rPr>
-          <w:sz w:val="28"/>
-          <w:szCs w:val="28"/>
-          <w:lang w:val="en-US"/>
-        </w:rPr>
-        <w:t>( training</w:t>
-      </w:r>
-      <w:proofErr w:type="gramEnd"/>
-      <w:r>
-        <w:rPr>
-          <w:sz w:val="28"/>
-          <w:szCs w:val="28"/>
-          <w:lang w:val="en-US"/>
-        </w:rPr>
-        <w:t xml:space="preserve"> dataset contain 70% of images with </w:t>
-      </w:r>
-      <w:proofErr w:type="gramStart"/>
-      <w:r>
-        <w:rPr>
-          <w:sz w:val="28"/>
-          <w:szCs w:val="28"/>
-          <w:lang w:val="en-US"/>
-        </w:rPr>
-        <w:t>labels )</w:t>
-      </w:r>
-      <w:proofErr w:type="gramEnd"/>
-    </w:p>
-    <w:p>
-      <w:pPr>
-        <w:rPr>
-          <w:sz w:val="28"/>
-          <w:szCs w:val="28"/>
-          <w:lang w:val="en-US"/>
-        </w:rPr>
-      </w:pPr>
-      <w:r>
-        <w:rPr>
-          <w:sz w:val="28"/>
-          <w:szCs w:val="28"/>
-          <w:lang w:val="en-US"/>
-        </w:rPr>
-        <w:t>/</w:t>
-      </w:r>
-      <w:proofErr w:type="gramStart"/>
-      <w:r>
-        <w:rPr>
-          <w:sz w:val="28"/>
-          <w:szCs w:val="28"/>
-          <w:lang w:val="en-US"/>
-        </w:rPr>
-        <w:t>valid</w:t>
-      </w:r>
-      <w:proofErr w:type="gramEnd"/>
-      <w:r>
-        <w:rPr>
-          <w:sz w:val="28"/>
-          <w:szCs w:val="28"/>
-          <w:lang w:val="en-US"/>
-        </w:rPr>
-        <w:t xml:space="preserve"> </w:t>
-      </w:r>
-      <w:proofErr w:type="gramStart"/>
-      <w:r>
-        <w:rPr>
-          <w:sz w:val="28"/>
-          <w:szCs w:val="28"/>
-          <w:lang w:val="en-US"/>
-        </w:rPr>
-        <w:t>( validation</w:t>
-      </w:r>
-      <w:proofErr w:type="gramEnd"/>
-      <w:r>
-        <w:rPr>
-          <w:sz w:val="28"/>
-          <w:szCs w:val="28"/>
-          <w:lang w:val="en-US"/>
-        </w:rPr>
-        <w:t xml:space="preserve"> folder contains 20% of images with </w:t>
-      </w:r>
-      <w:proofErr w:type="gramStart"/>
-      <w:r>
-        <w:rPr>
-          <w:sz w:val="28"/>
-          <w:szCs w:val="28"/>
-          <w:lang w:val="en-US"/>
-        </w:rPr>
-        <w:t>labels )</w:t>
-      </w:r>
-      <w:proofErr w:type="gramEnd"/>
-      <w:r>
-        <w:rPr>
-          <w:sz w:val="28"/>
-          <w:szCs w:val="28"/>
-          <w:lang w:val="en-US"/>
-        </w:rPr>
-        <w:t xml:space="preserve"> </w:t>
-      </w:r>
-    </w:p>
-    <w:p>
-      <w:pPr>
-        <w:rPr>
-          <w:sz w:val="28"/>
-          <w:szCs w:val="28"/>
-          <w:lang w:val="en-US"/>
-        </w:rPr>
-      </w:pPr>
-      <w:r>
-        <w:rPr>
-          <w:sz w:val="28"/>
-          <w:szCs w:val="28"/>
-          <w:lang w:val="en-US"/>
-        </w:rPr>
-        <w:t>/</w:t>
-      </w:r>
-      <w:proofErr w:type="gramStart"/>
-      <w:r>
-        <w:rPr>
-          <w:sz w:val="28"/>
-          <w:szCs w:val="28"/>
-          <w:lang w:val="en-US"/>
-        </w:rPr>
-        <w:t>test</w:t>
-      </w:r>
-      <w:proofErr w:type="gramEnd"/>
-      <w:r>
-        <w:rPr>
-          <w:sz w:val="28"/>
-          <w:szCs w:val="28"/>
-          <w:lang w:val="en-US"/>
-        </w:rPr>
-        <w:t xml:space="preserve"> </w:t>
-      </w:r>
-      <w:proofErr w:type="gramStart"/>
-      <w:r>
-        <w:rPr>
-          <w:sz w:val="28"/>
-          <w:szCs w:val="28"/>
-          <w:lang w:val="en-US"/>
-        </w:rPr>
-        <w:t>( about</w:t>
-      </w:r>
-      <w:proofErr w:type="gramEnd"/>
-      <w:r>
-        <w:rPr>
-          <w:sz w:val="28"/>
-          <w:szCs w:val="28"/>
-          <w:lang w:val="en-US"/>
-        </w:rPr>
-        <w:t xml:space="preserve"> 10% of the dataset </w:t>
-      </w:r>
-      <w:proofErr w:type="gramStart"/>
-      <w:r>
-        <w:rPr>
-          <w:sz w:val="28"/>
-          <w:szCs w:val="28"/>
-          <w:lang w:val="en-US"/>
-        </w:rPr>
-        <w:t>is  for</w:t>
-      </w:r>
-      <w:proofErr w:type="gramEnd"/>
-      <w:r>
-        <w:rPr>
-          <w:sz w:val="28"/>
-          <w:szCs w:val="28"/>
-          <w:lang w:val="en-US"/>
-        </w:rPr>
-        <w:t xml:space="preserve"> testing for final </w:t>
-      </w:r>
-      <w:proofErr w:type="gramStart"/>
-      <w:r>
-        <w:rPr>
-          <w:sz w:val="28"/>
-          <w:szCs w:val="28"/>
-          <w:lang w:val="en-US"/>
-        </w:rPr>
-        <w:t>evaluation )</w:t>
-      </w:r>
-      <w:proofErr w:type="gramEnd"/>
-    </w:p>
-    <w:p>
-      <w:pPr>
-        <w:rPr>
-          <w:sz w:val="28"/>
-          <w:szCs w:val="28"/>
-          <w:lang w:val="en-US"/>
-        </w:rPr>
-      </w:pPr>
-      <w:proofErr w:type="spellStart"/>
-      <w:proofErr w:type="gramStart"/>
+        <w:t>/train</w:t>
+      </w:r>
+      <w:r>
+        <w:rPr>
+          <w:sz w:val="28"/>
+          <w:szCs w:val="28"/>
+          <w:lang w:val="en-US"/>
+        </w:rPr>
+        <w:t xml:space="preserve"> ( training dataset contain 70% of images with labels )</w:t>
+      </w:r>
+    </w:p>
+    <w:p>
+      <w:pPr>
+        <w:rPr>
+          <w:sz w:val="28"/>
+          <w:szCs w:val="28"/>
+          <w:lang w:val="en-US"/>
+        </w:rPr>
+      </w:pPr>
+      <w:r>
+        <w:rPr>
+          <w:sz w:val="28"/>
+          <w:szCs w:val="28"/>
+          <w:lang w:val="en-US"/>
+        </w:rPr>
+        <w:t>/valid</w:t>
+      </w:r>
+      <w:r>
+        <w:rPr>
+          <w:sz w:val="28"/>
+          <w:szCs w:val="28"/>
+          <w:lang w:val="en-US"/>
+        </w:rPr>
+        <w:t xml:space="preserve"> ( validation folder contains 20% of images with labels ) </w:t>
+      </w:r>
+    </w:p>
+    <w:p>
+      <w:pPr>
+        <w:rPr>
+          <w:sz w:val="28"/>
+          <w:szCs w:val="28"/>
+          <w:lang w:val="en-US"/>
+        </w:rPr>
+      </w:pPr>
+      <w:r>
+        <w:rPr>
+          <w:sz w:val="28"/>
+          <w:szCs w:val="28"/>
+          <w:lang w:val="en-US"/>
+        </w:rPr>
+        <w:t>/test</w:t>
+      </w:r>
+      <w:r>
+        <w:rPr>
+          <w:sz w:val="28"/>
+          <w:szCs w:val="28"/>
+          <w:lang w:val="en-US"/>
+        </w:rPr>
+        <w:t xml:space="preserve"> ( about 10% of the dataset is  for testing for final evaluation )</w:t>
+      </w:r>
+    </w:p>
+    <w:p>
+      <w:pPr>
+        <w:rPr>
+          <w:sz w:val="28"/>
+          <w:szCs w:val="28"/>
+          <w:lang w:val="en-US"/>
+        </w:rPr>
+      </w:pPr>
       <w:r>
         <w:rPr>
           <w:sz w:val="28"/>
@@ -746,8 +486,6 @@
         </w:rPr>
         <w:t>data.yaml</w:t>
       </w:r>
-      <w:proofErr w:type="spellEnd"/>
-      <w:proofErr w:type="gramEnd"/>
     </w:p>
     <w:p>
       <w:pPr>
@@ -837,96 +575,24 @@
           <w:szCs w:val="28"/>
           <w:lang w:val="en-US"/>
         </w:rPr>
-        <w:t xml:space="preserve">About training I used about 20 </w:t>
-      </w:r>
-      <w:proofErr w:type="gramStart"/>
-      <w:r>
-        <w:rPr>
-          <w:sz w:val="28"/>
-          <w:szCs w:val="28"/>
-          <w:lang w:val="en-US"/>
-        </w:rPr>
-        <w:t>epochs ,</w:t>
-      </w:r>
-      <w:proofErr w:type="gramEnd"/>
-      <w:r>
-        <w:rPr>
-          <w:sz w:val="28"/>
-          <w:szCs w:val="28"/>
-          <w:lang w:val="en-US"/>
-        </w:rPr>
-        <w:t xml:space="preserve"> batch of </w:t>
-      </w:r>
-      <w:proofErr w:type="gramStart"/>
-      <w:r>
-        <w:rPr>
-          <w:sz w:val="28"/>
-          <w:szCs w:val="28"/>
-          <w:lang w:val="en-US"/>
-        </w:rPr>
-        <w:t>16 ,</w:t>
-      </w:r>
-      <w:proofErr w:type="gramEnd"/>
-      <w:r>
-        <w:rPr>
-          <w:sz w:val="28"/>
-          <w:szCs w:val="28"/>
-          <w:lang w:val="en-US"/>
-        </w:rPr>
-        <w:t xml:space="preserve"> with a </w:t>
-      </w:r>
-      <w:proofErr w:type="spellStart"/>
-      <w:r>
-        <w:rPr>
-          <w:sz w:val="28"/>
-          <w:szCs w:val="28"/>
-          <w:lang w:val="en-US"/>
-        </w:rPr>
-        <w:t>workloader</w:t>
-      </w:r>
-      <w:proofErr w:type="spellEnd"/>
-      <w:r>
-        <w:rPr>
-          <w:sz w:val="28"/>
-          <w:szCs w:val="28"/>
-          <w:lang w:val="en-US"/>
-        </w:rPr>
-        <w:t xml:space="preserve"> of 4, on a GPU it took about 1 to 1:15 hour to train.</w:t>
-      </w:r>
-    </w:p>
-    <w:p>
-      <w:pPr>
-        <w:rPr>
-          <w:sz w:val="28"/>
-          <w:szCs w:val="28"/>
-          <w:lang w:val="en-US"/>
-        </w:rPr>
-      </w:pPr>
-      <w:r>
-        <w:rPr>
-          <w:sz w:val="28"/>
-          <w:szCs w:val="28"/>
-          <w:lang w:val="en-US"/>
-        </w:rPr>
-        <w:t xml:space="preserve">It was more difficult to train on higher epoch and on CPU, on CPU (it was showing about 7 to 10 </w:t>
-      </w:r>
-      <w:proofErr w:type="gramStart"/>
-      <w:r>
-        <w:rPr>
-          <w:sz w:val="28"/>
-          <w:szCs w:val="28"/>
-          <w:lang w:val="en-US"/>
-        </w:rPr>
-        <w:t>hour</w:t>
-      </w:r>
-      <w:proofErr w:type="gramEnd"/>
-      <w:r>
-        <w:rPr>
-          <w:sz w:val="28"/>
-          <w:szCs w:val="28"/>
-          <w:lang w:val="en-US"/>
-        </w:rPr>
-        <w:t xml:space="preserve"> for the training of the model with only 50 epoch.</w:t>
+        <w:t>About training I used about 20 epochs , batch of 16 , with a workloader of 4, on a GPU it took about 1 to 1:15 hour to train.</w:t>
+      </w:r>
+    </w:p>
+    <w:p>
+      <w:pPr>
+        <w:rPr>
+          <w:sz w:val="28"/>
+          <w:szCs w:val="28"/>
+          <w:lang w:val="en-US"/>
+        </w:rPr>
+      </w:pPr>
+      <w:r>
+        <w:rPr>
+          <w:sz w:val="28"/>
+          <w:szCs w:val="28"/>
+          <w:lang w:val="en-US"/>
+        </w:rPr>
+        <w:t>It was more difficult to train on higher epoch and on CPU, on CPU (it was showing about 7 to 10 hour for the training of the model with only 50 epoch.</w:t>
       </w:r>
     </w:p>
     <w:p>
@@ -945,7 +611,7 @@
           <w:lang w:val="en-US"/>
         </w:rPr>
         <w:drawing>
-          <wp:inline distT="0" distB="0" distL="0" distR="0" wp14:anchorId="194ADB1D" wp14:editId="54E14ACF">
+          <wp:inline distT="0" distB="0" distL="0" distR="0" wp14:anchorId="194ADB1D" wp14:editId="366551F2">
             <wp:extent cx="4175760" cy="4175760"/>
             <wp:effectExtent l="0" t="0" r="0" b="0"/>
             <wp:docPr id="19308657" name="Picture 1"/>
@@ -1048,7 +714,7 @@
           <w:lang w:val="en-US"/>
         </w:rPr>
         <w:drawing>
-          <wp:inline distT="0" distB="0" distL="0" distR="0" wp14:anchorId="4A23ABCD" wp14:editId="35C4AB02">
+          <wp:inline distT="0" distB="0" distL="0" distR="0" wp14:anchorId="4A23ABCD" wp14:editId="6B5BA8BD">
             <wp:extent cx="5731510" cy="1820545"/>
             <wp:effectExtent l="0" t="0" r="2540" b="8255"/>
             <wp:docPr id="1452086094" name="Picture 2"/>
@@ -1122,28 +788,8 @@
           <w:lang w:val="en-US"/>
         </w:rPr>
         <w:lastRenderedPageBreak/>
-        <w:t xml:space="preserve">This is the result of each epoch with all the parameters including accuracy, recall, precision, </w:t>
-      </w:r>
-      <w:proofErr w:type="spellStart"/>
-      <w:r>
-        <w:rPr>
-          <w:sz w:val="28"/>
-          <w:szCs w:val="28"/>
-          <w:lang w:val="en-US"/>
-        </w:rPr>
-        <w:t>etc</w:t>
-      </w:r>
-      <w:proofErr w:type="spellEnd"/>
-      <w:proofErr w:type="gramStart"/>
-      <w:r>
-        <w:rPr>
-          <w:sz w:val="28"/>
-          <w:szCs w:val="28"/>
-          <w:lang w:val="en-US"/>
-        </w:rPr>
-        <w:t>…..</w:t>
-      </w:r>
-      <w:proofErr w:type="gramEnd"/>
+        <w:t>This is the result of each epoch with all the parameters including accuracy, recall, precision, etc…..</w:t>
+      </w:r>
     </w:p>
     <w:p>
       <w:pPr>
@@ -1211,7 +857,6 @@
           <w:lang w:val="en-US"/>
         </w:rPr>
       </w:pPr>
-      <w:proofErr w:type="spellStart"/>
       <w:r>
         <w:rPr>
           <w:sz w:val="28"/>
@@ -1220,7 +865,6 @@
         </w:rPr>
         <w:t>Fig.result_graph</w:t>
       </w:r>
-      <w:proofErr w:type="spellEnd"/>
     </w:p>
     <w:p>
       <w:pPr>
@@ -1288,7 +932,6 @@
           <w:lang w:val="en-US"/>
         </w:rPr>
       </w:pPr>
-      <w:proofErr w:type="spellStart"/>
       <w:r>
         <w:rPr>
           <w:sz w:val="28"/>
@@ -1297,7 +940,6 @@
         </w:rPr>
         <w:t>Fig.precision_curve</w:t>
       </w:r>
-      <w:proofErr w:type="spellEnd"/>
     </w:p>
     <w:p>
       <w:pPr>
@@ -1372,18 +1014,8 @@
           <w:szCs w:val="28"/>
           <w:lang w:val="en-US"/>
         </w:rPr>
-        <w:t xml:space="preserve">Fig. </w:t>
-      </w:r>
-      <w:proofErr w:type="spellStart"/>
-      <w:r>
-        <w:rPr>
-          <w:sz w:val="28"/>
-          <w:szCs w:val="28"/>
-          <w:lang w:val="en-US"/>
-        </w:rPr>
-        <w:t>recall_curve</w:t>
-      </w:r>
-      <w:proofErr w:type="spellEnd"/>
+        <w:t>Fig. recall_curve</w:t>
+      </w:r>
     </w:p>
     <w:p>
       <w:pPr>
@@ -1467,18 +1099,8 @@
           <w:szCs w:val="28"/>
           <w:lang w:val="en-US"/>
         </w:rPr>
-        <w:t xml:space="preserve">Fig. </w:t>
-      </w:r>
-      <w:proofErr w:type="spellStart"/>
-      <w:r>
-        <w:rPr>
-          <w:sz w:val="28"/>
-          <w:szCs w:val="28"/>
-          <w:lang w:val="en-US"/>
-        </w:rPr>
-        <w:t>precision_recall_curve</w:t>
-      </w:r>
-      <w:proofErr w:type="spellEnd"/>
+        <w:t>Fig. precision_recall_curve</w:t>
+      </w:r>
     </w:p>
     <w:p>
       <w:pPr>
@@ -1637,25 +1259,7 @@
           <w:szCs w:val="28"/>
           <w:lang w:val="en-US"/>
         </w:rPr>
-        <w:t xml:space="preserve">Fig. </w:t>
-      </w:r>
-      <w:proofErr w:type="spellStart"/>
-      <w:r>
-        <w:rPr>
-          <w:sz w:val="28"/>
-          <w:szCs w:val="28"/>
-          <w:lang w:val="en-US"/>
-        </w:rPr>
-        <w:t>confusion_matrix</w:t>
-      </w:r>
-      <w:proofErr w:type="spellEnd"/>
-      <w:r>
-        <w:rPr>
-          <w:sz w:val="28"/>
-          <w:szCs w:val="28"/>
-          <w:lang w:val="en-US"/>
-        </w:rPr>
-        <w:t xml:space="preserve"> </w:t>
+        <w:t xml:space="preserve">Fig. confusion_matrix </w:t>
       </w:r>
     </w:p>
     <w:p>
@@ -1699,7 +1303,7 @@
           <w:szCs w:val="28"/>
           <w:lang w:val="en-US"/>
         </w:rPr>
-        <w:t xml:space="preserve">Validation </w:t>
+        <w:t>Testing</w:t>
       </w:r>
     </w:p>
     <w:p>
@@ -1724,7 +1328,7 @@
           <w:szCs w:val="28"/>
           <w:lang w:val="en-US"/>
         </w:rPr>
-        <w:t>validation</w:t>
+        <w:t>testing</w:t>
       </w:r>
       <w:r>
         <w:rPr>
@@ -2122,7 +1726,6 @@
           <w:lang w:val="en-US"/>
         </w:rPr>
       </w:pPr>
-      <w:proofErr w:type="spellStart"/>
       <w:r>
         <w:rPr>
           <w:sz w:val="28"/>
@@ -2130,69 +1733,51 @@
           <w:lang w:val="en-US"/>
         </w:rPr>
         <w:lastRenderedPageBreak/>
-        <w:t>Fig.confusion</w:t>
-      </w:r>
-      <w:proofErr w:type="spellEnd"/>
-      <w:r>
-        <w:rPr>
-          <w:sz w:val="28"/>
-          <w:szCs w:val="28"/>
-          <w:lang w:val="en-US"/>
-        </w:rPr>
-        <w:t xml:space="preserve"> metric</w:t>
-      </w:r>
-    </w:p>
-    <w:p>
-      <w:pPr>
-        <w:rPr>
-          <w:sz w:val="28"/>
-          <w:szCs w:val="28"/>
-          <w:lang w:val="en-US"/>
-        </w:rPr>
-      </w:pPr>
-    </w:p>
-    <w:p>
-      <w:pPr>
-        <w:rPr>
-          <w:sz w:val="28"/>
-          <w:szCs w:val="28"/>
-          <w:lang w:val="en-US"/>
-        </w:rPr>
-      </w:pPr>
-    </w:p>
-    <w:p>
-      <w:pPr>
-        <w:rPr>
-          <w:sz w:val="28"/>
-          <w:szCs w:val="28"/>
-          <w:lang w:val="en-US"/>
-        </w:rPr>
-      </w:pPr>
-    </w:p>
-    <w:p>
-      <w:pPr>
-        <w:rPr>
-          <w:sz w:val="28"/>
-          <w:szCs w:val="28"/>
-          <w:lang w:val="en-US"/>
-        </w:rPr>
-      </w:pPr>
-      <w:r>
-        <w:rPr>
-          <w:sz w:val="28"/>
-          <w:szCs w:val="28"/>
-          <w:lang w:val="en-US"/>
-        </w:rPr>
-        <w:t xml:space="preserve">Final </w:t>
-      </w:r>
-      <w:proofErr w:type="gramStart"/>
-      <w:r>
-        <w:rPr>
-          <w:sz w:val="28"/>
-          <w:szCs w:val="28"/>
-          <w:lang w:val="en-US"/>
-        </w:rPr>
-        <w:t xml:space="preserve">result </w:t>
+        <w:t>Fig.confusion metric</w:t>
+      </w:r>
+    </w:p>
+    <w:p>
+      <w:pPr>
+        <w:rPr>
+          <w:sz w:val="28"/>
+          <w:szCs w:val="28"/>
+          <w:lang w:val="en-US"/>
+        </w:rPr>
+      </w:pPr>
+    </w:p>
+    <w:p>
+      <w:pPr>
+        <w:rPr>
+          <w:sz w:val="28"/>
+          <w:szCs w:val="28"/>
+          <w:lang w:val="en-US"/>
+        </w:rPr>
+      </w:pPr>
+    </w:p>
+    <w:p>
+      <w:pPr>
+        <w:rPr>
+          <w:sz w:val="28"/>
+          <w:szCs w:val="28"/>
+          <w:lang w:val="en-US"/>
+        </w:rPr>
+      </w:pPr>
+    </w:p>
+    <w:p>
+      <w:pPr>
+        <w:rPr>
+          <w:sz w:val="28"/>
+          <w:szCs w:val="28"/>
+          <w:lang w:val="en-US"/>
+        </w:rPr>
+      </w:pPr>
+      <w:r>
+        <w:rPr>
+          <w:sz w:val="28"/>
+          <w:szCs w:val="28"/>
+          <w:lang w:val="en-US"/>
+        </w:rPr>
+        <w:t xml:space="preserve">Final result </w:t>
       </w:r>
       <w:r>
         <w:rPr>
@@ -2202,7 +1787,6 @@
         </w:rPr>
         <w:t>:</w:t>
       </w:r>
-      <w:proofErr w:type="gramEnd"/>
     </w:p>
     <w:tbl>
       <w:tblPr>
@@ -2578,23 +2162,7 @@
           <w:sz w:val="28"/>
           <w:szCs w:val="28"/>
         </w:rPr>
-        <w:t xml:space="preserve">In this project, the YOLOv7 model was successfully trained and evaluated on the Road Damage Detection dataset obtained from </w:t>
-      </w:r>
-      <w:proofErr w:type="spellStart"/>
-      <w:r>
-        <w:rPr>
-          <w:sz w:val="28"/>
-          <w:szCs w:val="28"/>
-        </w:rPr>
-        <w:t>Roboflow</w:t>
-      </w:r>
-      <w:proofErr w:type="spellEnd"/>
-      <w:r>
-        <w:rPr>
-          <w:sz w:val="28"/>
-          <w:szCs w:val="28"/>
-        </w:rPr>
-        <w:t>. The model achieved promising results, with a precision of 0.6349, recall of 0.6261, and an F1-score of 0.6304. The overall mAP@0.5 of 0.6423 indicates that YOLOv7 can reliably detect most types of road surface damage. However, the lower mAP@0.5:0.95 score (0.3912) highlights the difficulty of predicting precise bounding boxes for thin, irregular cracks such as longitudinal and edge cracking. These damages are naturally challenging due to their small size, low contrast, and similarity to road textures.</w:t>
+        <w:t>In this project, the YOLOv7 model was successfully trained and evaluated on the Road Damage Detection dataset obtained from Roboflow. The model achieved promising results, with a precision of 0.6349, recall of 0.6261, and an F1-score of 0.6304. The overall mAP@0.5 of 0.6423 indicates that YOLOv7 can reliably detect most types of road surface damage. However, the lower mAP@0.5:0.95 score (0.3912) highlights the difficulty of predicting precise bounding boxes for thin, irregular cracks such as longitudinal and edge cracking. These damages are naturally challenging due to their small size, low contrast, and similarity to road textures.</w:t>
       </w:r>
     </w:p>
     <w:p>

</xml_diff>